<commit_message>
updated self assessment and maths class
</commit_message>
<xml_diff>
--- a/Self_assessment_document.docx
+++ b/Self_assessment_document.docx
@@ -1488,6 +1488,41 @@
                 <w:szCs w:val="20"/>
               </w:rPr>
             </w:pPr>
+            <w:r>
+              <w:rPr>
+                <w:sz w:val="20"/>
+                <w:szCs w:val="20"/>
+              </w:rPr>
+              <w:t xml:space="preserve">Inside my maths class I have functions for my own dot </w:t>
+            </w:r>
+            <w:r>
+              <w:rPr>
+                <w:sz w:val="20"/>
+                <w:szCs w:val="20"/>
+              </w:rPr>
+              <w:t>cross</w:t>
+            </w:r>
+            <w:r>
+              <w:rPr>
+                <w:sz w:val="20"/>
+                <w:szCs w:val="20"/>
+              </w:rPr>
+              <w:t xml:space="preserve"> and length functions, throughout most of the code I use </w:t>
+            </w:r>
+            <w:r>
+              <w:rPr>
+                <w:sz w:val="20"/>
+                <w:szCs w:val="20"/>
+              </w:rPr>
+              <w:t>my own versions of the dot and cross and length. The best example is in the camera cpp where inside the customLookAt method I use Maths::Dot() (which is my custom Dot function) and above I also use Maths::Cross() they work by using the dot and cross formula to calculate the product.</w:t>
+            </w:r>
+            <w:r>
+              <w:rPr>
+                <w:sz w:val="20"/>
+                <w:szCs w:val="20"/>
+              </w:rPr>
+              <w:t xml:space="preserve"> </w:t>
+            </w:r>
           </w:p>
         </w:tc>
       </w:tr>
@@ -1543,6 +1578,13 @@
                 <w:szCs w:val="20"/>
               </w:rPr>
             </w:pPr>
+            <w:r>
+              <w:rPr>
+                <w:sz w:val="20"/>
+                <w:szCs w:val="20"/>
+              </w:rPr>
+              <w:t>Inside my maths cpp and hpp I have a quaternion class which I use to calculate the matrix. It has the w, x, y, z components which converts a quaternion into a mat4 rotation matrix. This replaces my Euler based rotation.</w:t>
+            </w:r>
           </w:p>
         </w:tc>
       </w:tr>
@@ -1598,6 +1640,13 @@
                 <w:szCs w:val="20"/>
               </w:rPr>
             </w:pPr>
+            <w:r>
+              <w:rPr>
+                <w:sz w:val="20"/>
+                <w:szCs w:val="20"/>
+              </w:rPr>
+              <w:t>Inside my render loop I go through each Lightsource and flash them between blue and red, once my camera is within the proximity of the spotlight radius. Within my teapot drawing code, I also use my quaternion class to dynamically spin the teapot around the y axis.</w:t>
+            </w:r>
           </w:p>
         </w:tc>
       </w:tr>
@@ -1653,6 +1702,27 @@
                 <w:szCs w:val="20"/>
               </w:rPr>
             </w:pPr>
+            <w:r>
+              <w:rPr>
+                <w:sz w:val="20"/>
+                <w:szCs w:val="20"/>
+              </w:rPr>
+              <w:t>In my shader pipeline I sample the normalMap texture in the fragment shader and transform it into tangent space using the TBN matrix, which I calculate in the Vertex Shader. I distinguish between what map im adding in the AddTexture method, where I pass in either addTexture(“texture.png”, “normal”) or addTexture(“texture.png”, “</w:t>
+            </w:r>
+            <w:r>
+              <w:rPr>
+                <w:sz w:val="20"/>
+                <w:szCs w:val="20"/>
+              </w:rPr>
+              <w:t>specular</w:t>
+            </w:r>
+            <w:r>
+              <w:rPr>
+                <w:sz w:val="20"/>
+                <w:szCs w:val="20"/>
+              </w:rPr>
+              <w:t>”)</w:t>
+            </w:r>
           </w:p>
         </w:tc>
       </w:tr>
@@ -1715,6 +1785,13 @@
                 <w:szCs w:val="20"/>
               </w:rPr>
             </w:pPr>
+            <w:r>
+              <w:rPr>
+                <w:sz w:val="20"/>
+                <w:szCs w:val="20"/>
+              </w:rPr>
+              <w:t>In my camera class I use my QuaternionCamera method which builds quaternions from the cameras pitch and yaw. I use my quaternion::matrix() method to turn it into a rotation matrix and apply it to calculate the front and right vectors of the camera. I use these vectors to construct the view matrix, and inside my render loop I call the camera.quaternionCamera instead of the Euler-angle one.</w:t>
+            </w:r>
           </w:p>
         </w:tc>
       </w:tr>
@@ -1770,6 +1847,13 @@
                 <w:szCs w:val="20"/>
               </w:rPr>
             </w:pPr>
+            <w:r>
+              <w:rPr>
+                <w:sz w:val="20"/>
+                <w:szCs w:val="20"/>
+              </w:rPr>
+              <w:t xml:space="preserve">Again inside my camera class I apply Slerp to the orientation of the camera within the quaternionCamera() method. I then use this on the view matrix calculation. </w:t>
+            </w:r>
           </w:p>
         </w:tc>
       </w:tr>
@@ -1880,6 +1964,13 @@
                 <w:szCs w:val="20"/>
               </w:rPr>
             </w:pPr>
+            <w:r>
+              <w:rPr>
+                <w:sz w:val="20"/>
+                <w:szCs w:val="20"/>
+              </w:rPr>
+              <w:t>Inside my keyboard input method, I loop through each object within the objects vector and using each of their positions I check the distance from myself to the object, if my distance is &lt; 1.0f of the object, I push the camera object backwards to simulate collisions. I also clamp the movement so that I cannot pass through walls using glm::clamp(new pos , wall pos)</w:t>
+            </w:r>
           </w:p>
         </w:tc>
       </w:tr>

</xml_diff>